<commit_message>
Ajout Scenarii "SpiderVerse" + "MRVL - Sc3"
</commit_message>
<xml_diff>
--- a/00-Documents annexes/Brouillon.docx
+++ b/00-Documents annexes/Brouillon.docx
@@ -6,6 +6,8 @@
       <w:pPr>
         <w:jc w:val="center"/>
       </w:pPr>
+      <w:bookmarkStart w:id="0" w:name="_GoBack"/>
+      <w:bookmarkEnd w:id="0"/>
       <w:r>
         <w:t>Scénario</w:t>
       </w:r>
@@ -735,7 +737,10 @@
     </w:p>
     <w:p>
       <w:r>
-        <w:t xml:space="preserve">Le collectionneur parcouru les réalités pour retrouver les fragments, le Maestro accompagné du </w:t>
+        <w:t>Le collectionneur parcouru les réalités pour retrouver les fragments, le Maestro accom</w:t>
+      </w:r>
+      <w:r>
+        <w:t xml:space="preserve">pagné du </w:t>
       </w:r>
       <w:proofErr w:type="spellStart"/>
       <w:r>
@@ -743,7 +748,10 @@
       </w:r>
       <w:proofErr w:type="spellEnd"/>
       <w:r>
-        <w:t xml:space="preserve"> s’installèrent dans le </w:t>
+        <w:t xml:space="preserve"> s’installa</w:t>
+      </w:r>
+      <w:r>
+        <w:t xml:space="preserve"> dans le </w:t>
       </w:r>
       <w:proofErr w:type="spellStart"/>
       <w:r>
@@ -751,7 +759,10 @@
       </w:r>
       <w:proofErr w:type="spellEnd"/>
       <w:r>
-        <w:t xml:space="preserve">, source de pouvoir, le façonnant et le modélisant selon les souhaits du géant vert. Le </w:t>
+        <w:t>, source de pouvoir, le</w:t>
+      </w:r>
+      <w:r>
+        <w:t xml:space="preserve"> </w:t>
       </w:r>
       <w:proofErr w:type="spellStart"/>
       <w:r>
@@ -759,6 +770,20 @@
       </w:r>
       <w:proofErr w:type="spellEnd"/>
       <w:r>
+        <w:t xml:space="preserve"> </w:t>
+      </w:r>
+      <w:r>
+        <w:t xml:space="preserve">le </w:t>
+      </w:r>
+      <w:r>
+        <w:t xml:space="preserve">façonnant et le modélisant selon les souhaits du géant vert. Le </w:t>
+      </w:r>
+      <w:proofErr w:type="spellStart"/>
+      <w:r>
+        <w:t>grandmaitre</w:t>
+      </w:r>
+      <w:proofErr w:type="spellEnd"/>
+      <w:r>
         <w:t xml:space="preserve"> devenant ainsi le « gérant » du </w:t>
       </w:r>
       <w:proofErr w:type="spellStart"/>
@@ -786,8 +811,6 @@
       <w:r>
         <w:t>l’énergie de ce dernier et envoyant</w:t>
       </w:r>
-      <w:bookmarkStart w:id="0" w:name="_GoBack"/>
-      <w:bookmarkEnd w:id="0"/>
       <w:r>
         <w:t xml:space="preserve"> ses sbires/généraux à l’assaut des réalités pour lui ramener plus de pouvoir.</w:t>
       </w:r>
@@ -833,48 +856,6 @@
           <w:color w:val="FF0000"/>
         </w:rPr>
       </w:pPr>
-    </w:p>
-    <w:p>
-      <w:pPr>
-        <w:rPr>
-          <w:strike/>
-        </w:rPr>
-      </w:pPr>
-      <w:r>
-        <w:t>FIL CONDUCTEUR </w:t>
-      </w:r>
-      <w:r>
-        <w:t>(ancien)</w:t>
-      </w:r>
-      <w:r>
-        <w:t>:</w:t>
-      </w:r>
-      <w:r>
-        <w:rPr>
-          <w:strike/>
-        </w:rPr>
-        <w:t xml:space="preserve"> lors de l’acte deux, on intègre le principe d’incursions, des failles dimensionnelles instables entre les réalités qui transportent certains héros sur notre Terre-616. Stark et Carter réussissent à stabiliser les failles, mais lorsque le </w:t>
-      </w:r>
-      <w:proofErr w:type="spellStart"/>
-      <w:r>
-        <w:rPr>
-          <w:strike/>
-        </w:rPr>
-        <w:t>Tesseract</w:t>
-      </w:r>
-      <w:proofErr w:type="spellEnd"/>
-      <w:r>
-        <w:rPr>
-          <w:strike/>
-        </w:rPr>
-        <w:t xml:space="preserve"> est réactivé (contenant la pierre de l’espace), ce dernier rompt l’équilibre et les incursions font leur retour. Les héros vont donc devoir trouver un moyen de stopper ces incursions tout en traversant de nombreuses épreuves.</w:t>
-      </w:r>
-      <w:r>
-        <w:rPr>
-          <w:strike/>
-        </w:rPr>
-        <w:t xml:space="preserve"> Il faudra tout au long du jeu, faire des suivis d’étude sur les incursions et essayer de comprendre un peu mieux leur fonctionnement.</w:t>
-      </w:r>
     </w:p>
     <w:p/>
     <w:p>
@@ -2226,7 +2207,6 @@
                                 <w:pStyle w:val="NormalWeb"/>
                                 <w:spacing w:before="0" w:beforeAutospacing="0" w:after="200" w:afterAutospacing="0" w:line="276" w:lineRule="auto"/>
                               </w:pPr>
-                              <w:proofErr w:type="spellStart"/>
                               <w:r>
                                 <w:rPr>
                                   <w:rFonts w:eastAsia="Calibri"/>
@@ -2237,20 +2217,7 @@
                                   <w:u w:val="single"/>
                                   <w:lang w:val="en-US"/>
                                 </w:rPr>
-                                <w:t>Arc</w:t>
-                              </w:r>
-                              <w:proofErr w:type="spellEnd"/>
-                              <w:r>
-                                <w:rPr>
-                                  <w:rFonts w:eastAsia="Calibri"/>
-                                  <w:b/>
-                                  <w:bCs/>
-                                  <w:sz w:val="22"/>
-                                  <w:szCs w:val="22"/>
-                                  <w:u w:val="single"/>
-                                  <w:lang w:val="en-US"/>
-                                </w:rPr>
-                                <w:t xml:space="preserve"> Logan</w:t>
+                                <w:t>Arc Logan</w:t>
                               </w:r>
                               <w:r>
                                 <w:rPr>
@@ -22746,7 +22713,7 @@
 </file>
 
 <file path=customXml/itemProps1.xml><?xml version="1.0" encoding="utf-8"?>
-<ds:datastoreItem xmlns:ds="http://schemas.openxmlformats.org/officeDocument/2006/customXml" ds:itemID="{2A2203DA-9009-4ECE-80B5-9E3DA9A73B0A}">
+<ds:datastoreItem xmlns:ds="http://schemas.openxmlformats.org/officeDocument/2006/customXml" ds:itemID="{AD20D48C-5637-4AF0-AFBB-CE6358243B46}">
   <ds:schemaRefs>
     <ds:schemaRef ds:uri="http://schemas.openxmlformats.org/officeDocument/2006/bibliography"/>
   </ds:schemaRefs>

</xml_diff>